<commit_message>
Section2 29:Create Category Table
</commit_message>
<xml_diff>
--- a/Bulky/Notes.docx
+++ b/Bulky/Notes.docx
@@ -44,7 +44,79 @@
         <w:t>update-database</w:t>
       </w:r>
     </w:p>
-    <w:p/>
+    <w:p>
+      <w:pPr>
+        <w:pStyle w:val="ListParagraph"/>
+        <w:numPr>
+          <w:ilvl w:val="0"/>
+          <w:numId w:val="1"/>
+        </w:numPr>
+        <w:rPr>
+          <w:b/>
+          <w:bCs/>
+        </w:rPr>
+      </w:pPr>
+      <w:r>
+        <w:rPr>
+          <w:b/>
+          <w:bCs/>
+          <w:sz w:val="24"/>
+          <w:szCs w:val="24"/>
+        </w:rPr>
+        <w:t>Created new table Categories using below command on package manager console:</w:t>
+      </w:r>
+    </w:p>
+    <w:p>
+      <w:pPr>
+        <w:pStyle w:val="ListParagraph"/>
+        <w:numPr>
+          <w:ilvl w:val="1"/>
+          <w:numId w:val="1"/>
+        </w:numPr>
+        <w:rPr>
+          <w:i/>
+          <w:iCs/>
+        </w:rPr>
+      </w:pPr>
+      <w:r>
+        <w:rPr>
+          <w:i/>
+          <w:iCs/>
+        </w:rPr>
+        <w:t xml:space="preserve">add-migration </w:t>
+      </w:r>
+      <w:proofErr w:type="spellStart"/>
+      <w:proofErr w:type="gramStart"/>
+      <w:r>
+        <w:rPr>
+          <w:i/>
+          <w:iCs/>
+        </w:rPr>
+        <w:t>AddCategoryTableToDb</w:t>
+      </w:r>
+      <w:proofErr w:type="spellEnd"/>
+      <w:proofErr w:type="gramEnd"/>
+    </w:p>
+    <w:p>
+      <w:pPr>
+        <w:pStyle w:val="ListParagraph"/>
+        <w:numPr>
+          <w:ilvl w:val="1"/>
+          <w:numId w:val="1"/>
+        </w:numPr>
+        <w:rPr>
+          <w:i/>
+          <w:iCs/>
+        </w:rPr>
+      </w:pPr>
+      <w:r>
+        <w:rPr>
+          <w:i/>
+          <w:iCs/>
+        </w:rPr>
+        <w:t>update-database</w:t>
+      </w:r>
+    </w:p>
     <w:sectPr>
       <w:pgSz w:w="12240" w:h="15840"/>
       <w:pgMar w:top="1440" w:right="1440" w:bottom="1440" w:left="1440" w:header="720" w:footer="720" w:gutter="0"/>

</xml_diff>